<commit_message>
Adding reference to the Github project in the documentation
</commit_message>
<xml_diff>
--- a/docs/FundamentalAnalysis.docx
+++ b/docs/FundamentalAnalysis.docx
@@ -36,41 +36,36 @@
         <w:jc w:val="center"/>
         <w:rPr>
           <w:b/>
-          <w:lang w:val="es-ES"/>
-        </w:rPr>
-      </w:pPr>
+        </w:rPr>
+      </w:pPr>
+      <w:r>
+        <w:rPr>
+          <w:b/>
+        </w:rPr>
+        <w:t xml:space="preserve">By Javier </w:t>
+      </w:r>
       <w:proofErr w:type="spellStart"/>
       <w:r>
         <w:rPr>
           <w:b/>
-          <w:lang w:val="es-ES"/>
-        </w:rPr>
-        <w:t>By</w:t>
+        </w:rPr>
+        <w:t>Alperte</w:t>
       </w:r>
       <w:proofErr w:type="spellEnd"/>
       <w:r>
         <w:rPr>
           <w:b/>
-          <w:lang w:val="es-ES"/>
-        </w:rPr>
-        <w:t xml:space="preserve"> Javier </w:t>
+        </w:rPr>
+        <w:t xml:space="preserve"> Pérez-</w:t>
       </w:r>
       <w:proofErr w:type="spellStart"/>
       <w:r>
         <w:rPr>
           <w:b/>
-          <w:lang w:val="es-ES"/>
-        </w:rPr>
-        <w:t>Alperte</w:t>
+        </w:rPr>
+        <w:t>Rejón</w:t>
       </w:r>
       <w:proofErr w:type="spellEnd"/>
-      <w:r>
-        <w:rPr>
-          <w:b/>
-          <w:lang w:val="es-ES"/>
-        </w:rPr>
-        <w:t xml:space="preserve"> Pérez-Rejón</w:t>
-      </w:r>
     </w:p>
     <w:p>
       <w:pPr>
@@ -89,6 +84,7 @@
           <w:szCs w:val="42"/>
         </w:rPr>
       </w:pPr>
+      <w:proofErr w:type="spellStart"/>
       <w:r>
         <w:rPr>
           <w:rFonts w:eastAsia="Times New Roman" w:cs="Times New Roman"/>
@@ -98,8 +94,9 @@
           <w:sz w:val="42"/>
           <w:szCs w:val="42"/>
         </w:rPr>
-        <w:t>Dataset title</w:t>
-      </w:r>
+        <w:t>Github</w:t>
+      </w:r>
+      <w:proofErr w:type="spellEnd"/>
     </w:p>
     <w:p>
       <w:pPr>
@@ -110,29 +107,15 @@
           <w:color w:val="333333"/>
         </w:rPr>
       </w:pPr>
-      <w:r>
-        <w:rPr>
-          <w:rFonts w:eastAsia="Times New Roman" w:cs="Times New Roman"/>
-          <w:color w:val="333333"/>
-        </w:rPr>
-        <w:t>Quarterly results of Brazilian public companies (</w:t>
-      </w:r>
-      <w:proofErr w:type="spellStart"/>
-      <w:r>
-        <w:rPr>
-          <w:rFonts w:eastAsia="Times New Roman" w:cs="Times New Roman"/>
-          <w:color w:val="333333"/>
-        </w:rPr>
-        <w:t>Bovespa</w:t>
-      </w:r>
-      <w:proofErr w:type="spellEnd"/>
-      <w:r>
-        <w:rPr>
-          <w:rFonts w:eastAsia="Times New Roman" w:cs="Times New Roman"/>
-          <w:color w:val="333333"/>
-        </w:rPr>
-        <w:t>)</w:t>
-      </w:r>
+      <w:hyperlink r:id="rId5" w:history="1">
+        <w:r>
+          <w:rPr>
+            <w:rStyle w:val="Hyperlink"/>
+            <w:rFonts w:eastAsia="Times New Roman" w:cs="Times New Roman"/>
+          </w:rPr>
+          <w:t>https://github.com/xalperte/bovespa_crawler</w:t>
+        </w:r>
+      </w:hyperlink>
     </w:p>
     <w:p>
       <w:pPr>
@@ -160,8 +143,10 @@
           <w:sz w:val="42"/>
           <w:szCs w:val="42"/>
         </w:rPr>
-        <w:t>Dataset subtitle</w:t>
-      </w:r>
+        <w:t>Dataset title</w:t>
+      </w:r>
+      <w:bookmarkStart w:id="0" w:name="_GoBack"/>
+      <w:bookmarkEnd w:id="0"/>
     </w:p>
     <w:p>
       <w:pPr>
@@ -177,24 +162,23 @@
           <w:rFonts w:eastAsia="Times New Roman" w:cs="Times New Roman"/>
           <w:color w:val="333333"/>
         </w:rPr>
-        <w:t>This dataset contains the quarterly economic results delivered by companies listed on the Brazilian stock exchange.</w:t>
-      </w:r>
-    </w:p>
-    <w:p>
-      <w:pPr>
-        <w:shd w:val="clear" w:color="auto" w:fill="FFFFFF"/>
-        <w:spacing w:after="240"/>
-        <w:rPr>
-          <w:rFonts w:eastAsia="Times New Roman" w:cs="Times New Roman"/>
-          <w:color w:val="333333"/>
-        </w:rPr>
-      </w:pPr>
-      <w:r>
-        <w:rPr>
-          <w:rFonts w:eastAsia="Times New Roman" w:cs="Times New Roman"/>
-          <w:color w:val="333333"/>
-        </w:rPr>
-        <w:t>These results are presented in the form of a Balance Sheet, Profit and Loss, and Cash Flow.</w:t>
+        <w:t>Quarterly results of Brazilian public companies (</w:t>
+      </w:r>
+      <w:proofErr w:type="spellStart"/>
+      <w:r>
+        <w:rPr>
+          <w:rFonts w:eastAsia="Times New Roman" w:cs="Times New Roman"/>
+          <w:color w:val="333333"/>
+        </w:rPr>
+        <w:t>Bovespa</w:t>
+      </w:r>
+      <w:proofErr w:type="spellEnd"/>
+      <w:r>
+        <w:rPr>
+          <w:rFonts w:eastAsia="Times New Roman" w:cs="Times New Roman"/>
+          <w:color w:val="333333"/>
+        </w:rPr>
+        <w:t>)</w:t>
       </w:r>
     </w:p>
     <w:p>
@@ -214,7 +198,6 @@
           <w:szCs w:val="42"/>
         </w:rPr>
       </w:pPr>
-      <w:proofErr w:type="spellStart"/>
       <w:r>
         <w:rPr>
           <w:rFonts w:eastAsia="Times New Roman" w:cs="Times New Roman"/>
@@ -224,9 +207,42 @@
           <w:sz w:val="42"/>
           <w:szCs w:val="42"/>
         </w:rPr>
-        <w:t>Imatge</w:t>
-      </w:r>
-      <w:proofErr w:type="spellEnd"/>
+        <w:t>Dataset subtitle</w:t>
+      </w:r>
+    </w:p>
+    <w:p>
+      <w:pPr>
+        <w:shd w:val="clear" w:color="auto" w:fill="FFFFFF"/>
+        <w:spacing w:after="240"/>
+        <w:rPr>
+          <w:rFonts w:eastAsia="Times New Roman" w:cs="Times New Roman"/>
+          <w:color w:val="333333"/>
+        </w:rPr>
+      </w:pPr>
+      <w:r>
+        <w:rPr>
+          <w:rFonts w:eastAsia="Times New Roman" w:cs="Times New Roman"/>
+          <w:color w:val="333333"/>
+        </w:rPr>
+        <w:t>This dataset contains the quarterly economic results delivered by companies listed on the Brazilian stock exchange.</w:t>
+      </w:r>
+    </w:p>
+    <w:p>
+      <w:pPr>
+        <w:shd w:val="clear" w:color="auto" w:fill="FFFFFF"/>
+        <w:spacing w:after="240"/>
+        <w:rPr>
+          <w:rFonts w:eastAsia="Times New Roman" w:cs="Times New Roman"/>
+          <w:color w:val="333333"/>
+        </w:rPr>
+      </w:pPr>
+      <w:r>
+        <w:rPr>
+          <w:rFonts w:eastAsia="Times New Roman" w:cs="Times New Roman"/>
+          <w:color w:val="333333"/>
+        </w:rPr>
+        <w:t>These results are presented in the form of a Balance Sheet, Profit and Loss, and Cash Flow.</w:t>
+      </w:r>
     </w:p>
     <w:p>
       <w:pPr>
@@ -235,6 +251,37 @@
         </w:pBdr>
         <w:shd w:val="clear" w:color="auto" w:fill="FFFFFF"/>
         <w:spacing w:before="240" w:after="240"/>
+        <w:outlineLvl w:val="1"/>
+        <w:rPr>
+          <w:rFonts w:eastAsia="Times New Roman" w:cs="Times New Roman"/>
+          <w:b/>
+          <w:bCs/>
+          <w:color w:val="333333"/>
+          <w:sz w:val="42"/>
+          <w:szCs w:val="42"/>
+        </w:rPr>
+      </w:pPr>
+      <w:proofErr w:type="spellStart"/>
+      <w:r>
+        <w:rPr>
+          <w:rFonts w:eastAsia="Times New Roman" w:cs="Times New Roman"/>
+          <w:b/>
+          <w:bCs/>
+          <w:color w:val="333333"/>
+          <w:sz w:val="42"/>
+          <w:szCs w:val="42"/>
+        </w:rPr>
+        <w:t>Imatge</w:t>
+      </w:r>
+      <w:proofErr w:type="spellEnd"/>
+    </w:p>
+    <w:p>
+      <w:pPr>
+        <w:pBdr>
+          <w:bottom w:val="single" w:sz="6" w:space="4" w:color="EEEEEE"/>
+        </w:pBdr>
+        <w:shd w:val="clear" w:color="auto" w:fill="FFFFFF"/>
+        <w:spacing w:before="240" w:after="240"/>
         <w:jc w:val="center"/>
         <w:outlineLvl w:val="1"/>
         <w:rPr>
@@ -256,6 +303,7 @@
           <w:sz w:val="42"/>
           <w:szCs w:val="42"/>
         </w:rPr>
+        <w:lastRenderedPageBreak/>
         <w:drawing>
           <wp:inline distT="0" distB="0" distL="0" distR="0">
             <wp:extent cx="3375402" cy="3880800"/>
@@ -272,7 +320,7 @@
                     <pic:cNvPicPr/>
                   </pic:nvPicPr>
                   <pic:blipFill rotWithShape="1">
-                    <a:blip r:embed="rId5" cstate="print">
+                    <a:blip r:embed="rId6" cstate="print">
                       <a:extLst>
                         <a:ext uri="{28A0092B-C50C-407E-A947-70E740481C1C}">
                           <a14:useLocalDpi xmlns:a14="http://schemas.microsoft.com/office/drawing/2010/main" val="0"/>
@@ -332,7 +380,6 @@
           <w:sz w:val="42"/>
           <w:szCs w:val="42"/>
         </w:rPr>
-        <w:lastRenderedPageBreak/>
         <w:t>Context</w:t>
       </w:r>
     </w:p>
@@ -352,7 +399,7 @@
         </w:rPr>
         <w:t>There are different approaches to investment analysis. One of these approaches is the </w:t>
       </w:r>
-      <w:hyperlink r:id="rId6" w:history="1">
+      <w:hyperlink r:id="rId7" w:history="1">
         <w:r>
           <w:rPr>
             <w:rFonts w:eastAsia="Times New Roman" w:cs="Times New Roman"/>
@@ -386,7 +433,7 @@
         </w:rPr>
         <w:t>This method tries to discover important gaps between the market price of the shares of the companies (official price on the stock exchange), and the real price of the company, known as the [Intrinsic Value] (https: / /</w:t>
       </w:r>
-      <w:hyperlink r:id="rId7" w:history="1">
+      <w:hyperlink r:id="rId8" w:history="1">
         <w:r>
           <w:rPr>
             <w:rFonts w:eastAsia="Times New Roman" w:cs="Times New Roman"/>
@@ -547,6 +594,7 @@
           <w:rFonts w:eastAsia="Times New Roman" w:cs="Times New Roman"/>
           <w:color w:val="333333"/>
         </w:rPr>
+        <w:lastRenderedPageBreak/>
         <w:t xml:space="preserve">the first three </w:t>
       </w:r>
       <w:r>
@@ -709,7 +757,7 @@
         </w:rPr>
         <w:t> </w:t>
       </w:r>
-      <w:hyperlink r:id="rId8" w:history="1">
+      <w:hyperlink r:id="rId9" w:history="1">
         <w:r>
           <w:rPr>
             <w:rFonts w:eastAsia="Times New Roman" w:cs="Times New Roman"/>
@@ -747,7 +795,7 @@
         </w:rPr>
         <w:t xml:space="preserve">file </w:t>
       </w:r>
-      <w:hyperlink r:id="rId9" w:history="1">
+      <w:hyperlink r:id="rId10" w:history="1">
         <w:r>
           <w:rPr>
             <w:rFonts w:eastAsia="Times New Roman" w:cs="Times New Roman"/>
@@ -1033,7 +1081,6 @@
           <w:rFonts w:eastAsia="Times New Roman" w:cs="Times New Roman"/>
           <w:color w:val="333333"/>
         </w:rPr>
-        <w:lastRenderedPageBreak/>
         <w:t>Post </w:t>
       </w:r>
       <w:proofErr w:type="spellStart"/>
@@ -1129,7 +1176,7 @@
           <w:color w:val="333333"/>
         </w:rPr>
       </w:pPr>
-      <w:hyperlink r:id="rId10" w:history="1">
+      <w:hyperlink r:id="rId11" w:history="1">
         <w:r>
           <w:rPr>
             <w:rFonts w:eastAsia="Times New Roman" w:cs="Times New Roman"/>
@@ -1377,6 +1424,7 @@
           <w:rFonts w:eastAsia="Times New Roman" w:cs="Times New Roman"/>
           <w:color w:val="333333"/>
         </w:rPr>
+        <w:lastRenderedPageBreak/>
         <w:t>With the following conditions:</w:t>
       </w:r>
     </w:p>
@@ -1647,7 +1695,6 @@
           <w:bCs/>
           <w:color w:val="333333"/>
         </w:rPr>
-        <w:lastRenderedPageBreak/>
         <w:t>crawling_parts</w:t>
       </w:r>
       <w:proofErr w:type="spellEnd"/>
@@ -2092,6 +2139,7 @@
           <w:sz w:val="21"/>
           <w:szCs w:val="21"/>
         </w:rPr>
+        <w:lastRenderedPageBreak/>
         <w:t>dataset.csv</w:t>
       </w:r>
       <w:r>
@@ -2427,10 +2475,9 @@
           <w:rFonts w:eastAsia="Times New Roman" w:cs="Times New Roman"/>
           <w:color w:val="333333"/>
         </w:rPr>
-        <w:lastRenderedPageBreak/>
         <w:t xml:space="preserve">In </w:t>
       </w:r>
-      <w:hyperlink r:id="rId11" w:history="1">
+      <w:hyperlink r:id="rId12" w:history="1">
         <w:r>
           <w:rPr>
             <w:rStyle w:val="Hyperlink"/>
@@ -2537,7 +2584,7 @@
         </w:rPr>
         <w:t>We can use </w:t>
       </w:r>
-      <w:hyperlink r:id="rId12" w:history="1">
+      <w:hyperlink r:id="rId13" w:history="1">
         <w:r>
           <w:rPr>
             <w:rFonts w:eastAsia="Times New Roman" w:cs="Times New Roman"/>
@@ -2980,6 +3027,7 @@
           <w:sz w:val="21"/>
           <w:szCs w:val="21"/>
         </w:rPr>
+        <w:lastRenderedPageBreak/>
         <w:t>--from-date</w:t>
       </w:r>
       <w:r>
@@ -3452,7 +3500,6 @@
           <w:szCs w:val="21"/>
           <w:bdr w:val="none" w:sz="0" w:space="0" w:color="auto" w:frame="1"/>
         </w:rPr>
-        <w:lastRenderedPageBreak/>
         <w:t xml:space="preserve">    --workers-</w:t>
       </w:r>
       <w:proofErr w:type="spellStart"/>
@@ -4078,6 +4125,7 @@
     </w:p>
     <w:p>
       <w:r>
+        <w:lastRenderedPageBreak/>
         <w:t>The dataset has been generated using 4</w:t>
       </w:r>
       <w:r>
@@ -4100,7 +4148,7 @@
       <w:r>
         <w:t xml:space="preserve">Dataset: </w:t>
       </w:r>
-      <w:hyperlink r:id="rId13" w:history="1">
+      <w:hyperlink r:id="rId14" w:history="1">
         <w:r>
           <w:rPr>
             <w:rStyle w:val="Hyperlink"/>
@@ -4113,7 +4161,7 @@
       <w:r>
         <w:t xml:space="preserve">Data Dictionary: </w:t>
       </w:r>
-      <w:hyperlink r:id="rId14" w:history="1">
+      <w:hyperlink r:id="rId15" w:history="1">
         <w:r>
           <w:rPr>
             <w:rStyle w:val="Hyperlink"/>
@@ -4121,8 +4169,6 @@
           <w:t>dictionary.csv</w:t>
         </w:r>
       </w:hyperlink>
-      <w:bookmarkStart w:id="0" w:name="_GoBack"/>
-      <w:bookmarkEnd w:id="0"/>
     </w:p>
     <w:sectPr>
       <w:pgSz w:w="12240" w:h="15840"/>

</xml_diff>